<commit_message>
added stairs and cog pickup
</commit_message>
<xml_diff>
--- a/Dev Documentation.docx
+++ b/Dev Documentation.docx
@@ -279,7 +279,6 @@
       <w:pPr>
         <w:jc w:val="both"/>
       </w:pPr>
-      <w:bookmarkStart w:id="0" w:name="_GoBack"/>
       <w:r>
         <w:rPr>
           <w:noProof/>
@@ -320,7 +319,6 @@
           </wp:inline>
         </w:drawing>
       </w:r>
-      <w:bookmarkEnd w:id="0"/>
     </w:p>
     <w:p>
       <w:r>
@@ -596,6 +594,21 @@
       <w:r>
         <w:t>the problem of stuck animations, I have added more transitions between the states so that they have more exits.</w:t>
       </w:r>
+    </w:p>
+    <w:p>
+      <w:pPr>
+        <w:jc w:val="both"/>
+      </w:pPr>
+    </w:p>
+    <w:p>
+      <w:pPr>
+        <w:jc w:val="both"/>
+      </w:pPr>
+      <w:r>
+        <w:t>I have also added the ability to walk backwards.</w:t>
+      </w:r>
+      <w:bookmarkStart w:id="0" w:name="_GoBack"/>
+      <w:bookmarkEnd w:id="0"/>
     </w:p>
     <w:p>
       <w:pPr>

</xml_diff>

<commit_message>
particle effects and ship
</commit_message>
<xml_diff>
--- a/Dev Documentation.docx
+++ b/Dev Documentation.docx
@@ -241,7 +241,15 @@
         <w:t>A few problems have arisen</w:t>
       </w:r>
       <w:r>
-        <w:t xml:space="preserve"> when trying to achieve this, one of these problems is that the character can often get stuck in animations. This is likely due to the fact that the character can only exit the animation from a single point. For example, if the character is running left, he must go through the walking animation before he can go into the idle state. To fix this problem, more transitions will be needed to compensate for this.</w:t>
+        <w:t xml:space="preserve"> when trying to achieve this, one of these problems is that the character can often get stuck in animations. This is likely </w:t>
+      </w:r>
+      <w:proofErr w:type="gramStart"/>
+      <w:r>
+        <w:t>due to the fact that</w:t>
+      </w:r>
+      <w:proofErr w:type="gramEnd"/>
+      <w:r>
+        <w:t xml:space="preserve"> the character can only exit the animation from a single point. For example, if the character is running left, he must go through the walking animation before he can go into the idle state. To fix this problem, more transitions will be needed to compensate for this.</w:t>
       </w:r>
     </w:p>
     <w:p>
@@ -506,7 +514,13 @@
         <w:jc w:val="both"/>
       </w:pPr>
       <w:r>
-        <w:t>The user is also able to switch between the follow cam and the gun camera. This occurs when Ethan is within the designated hitbox and the user presses the ‘G’ key. To further this, I will need to remove the user’s ability to move Ethan so that he remains within the hitbox of the gun. Another thing that needs to be done is the controller for the gun so that when the user interacts with the gun, they are able to rotate and aim it.</w:t>
+        <w:t xml:space="preserve">The user is also able to switch between the follow cam and the gun camera. This occurs when Ethan is within the designated hitbox and the user presses the ‘G’ key. To further this, I will need to remove the user’s ability to move Ethan so that he remains within the hitbox of the gun. Another thing that needs to be done is the controller for the gun so that when the user interacts with the gun, they </w:t>
+      </w:r>
+      <w:r>
+        <w:t>can</w:t>
+      </w:r>
+      <w:r>
+        <w:t xml:space="preserve"> rotate and aim it.</w:t>
       </w:r>
       <w:r>
         <w:br w:type="page"/>
@@ -602,11 +616,6 @@
       <w:pPr>
         <w:jc w:val="both"/>
       </w:pPr>
-    </w:p>
-    <w:p>
-      <w:pPr>
-        <w:jc w:val="both"/>
-      </w:pPr>
       <w:r>
         <w:t xml:space="preserve">I have also added the ability to walk </w:t>
       </w:r>
@@ -624,11 +633,6 @@
       <w:r>
         <w:t>.</w:t>
       </w:r>
-    </w:p>
-    <w:p>
-      <w:pPr>
-        <w:jc w:val="both"/>
-      </w:pPr>
     </w:p>
     <w:p>
       <w:pPr>
@@ -797,35 +801,211 @@
         <w:t xml:space="preserve"> I have done this by simply parenting the gear’s transformation to that of Ethan’s</w:t>
       </w:r>
       <w:r>
-        <w:t>. There are two locations that have been specified, a pickup location and a placement position. With these, E</w:t>
-      </w:r>
+        <w:t xml:space="preserve">. There are two locations that have been specified, a pickup location and a placement position. With these, Ethan will be able to </w:t>
+      </w:r>
+      <w:r>
+        <w:t>pick up</w:t>
+      </w:r>
+      <w:r>
+        <w:t xml:space="preserve"> the gear from one area and if he is in the placement area, he will be able to place the gear into the gondola.</w:t>
+      </w:r>
+    </w:p>
+    <w:p>
+      <w:pPr>
+        <w:jc w:val="both"/>
+      </w:pPr>
+      <w:r>
+        <w:t xml:space="preserve">To solve </w:t>
+      </w:r>
+      <w:r>
+        <w:t>occlusion,</w:t>
+      </w:r>
+      <w:r>
+        <w:t xml:space="preserve"> I </w:t>
+      </w:r>
+      <w:r>
+        <w:t>will be adding a script that prevents this from happening by making sure that the position of the camera doesn’t surpass and objects collider</w:t>
+      </w:r>
+      <w:r>
+        <w:t>.</w:t>
+      </w:r>
+    </w:p>
+    <w:p>
+      <w:pPr>
+        <w:jc w:val="both"/>
+      </w:pPr>
+    </w:p>
+    <w:p>
+      <w:pPr>
+        <w:jc w:val="both"/>
+      </w:pPr>
+    </w:p>
+    <w:p>
+      <w:pPr>
+        <w:jc w:val="both"/>
+      </w:pPr>
+      <w:r>
+        <w:t xml:space="preserve">Since the last time, several further improvements have been made. </w:t>
+      </w:r>
+      <w:r>
+        <w:t xml:space="preserve">I fixed an issue that prevented Ethan from becoming a child of the gondola and elevator. The issue was caused by the turret only setting Ethan to a child of the turret or nothing, preventing it from becoming child of other objects. To fix this I have passed variables from each of the scripts that require parenting to the player movement script so that there can only be a maximum of one parent at any one time. </w:t>
+      </w:r>
+    </w:p>
+    <w:p>
+      <w:pPr>
+        <w:jc w:val="both"/>
+      </w:pPr>
+      <w:r>
+        <w:rPr>
+          <w:noProof/>
+        </w:rPr>
+        <w:drawing>
+          <wp:inline distT="0" distB="0" distL="0" distR="0" wp14:anchorId="713009C5" wp14:editId="5FD3E5C1">
+            <wp:extent cx="3892550" cy="3030220"/>
+            <wp:effectExtent l="0" t="0" r="0" b="0"/>
+            <wp:docPr id="6" name="Picture 6"/>
+            <wp:cNvGraphicFramePr>
+              <a:graphicFrameLocks xmlns:a="http://schemas.openxmlformats.org/drawingml/2006/main" noChangeAspect="1"/>
+            </wp:cNvGraphicFramePr>
+            <a:graphic xmlns:a="http://schemas.openxmlformats.org/drawingml/2006/main">
+              <a:graphicData uri="http://schemas.openxmlformats.org/drawingml/2006/picture">
+                <pic:pic xmlns:pic="http://schemas.openxmlformats.org/drawingml/2006/picture">
+                  <pic:nvPicPr>
+                    <pic:cNvPr id="1" name=""/>
+                    <pic:cNvPicPr/>
+                  </pic:nvPicPr>
+                  <pic:blipFill>
+                    <a:blip r:embed="rId18">
+                      <a:extLst>
+                        <a:ext uri="{28A0092B-C50C-407E-A947-70E740481C1C}">
+                          <a14:useLocalDpi xmlns:a14="http://schemas.microsoft.com/office/drawing/2010/main" val="0"/>
+                        </a:ext>
+                      </a:extLst>
+                    </a:blip>
+                    <a:stretch>
+                      <a:fillRect/>
+                    </a:stretch>
+                  </pic:blipFill>
+                  <pic:spPr>
+                    <a:xfrm>
+                      <a:off x="0" y="0"/>
+                      <a:ext cx="3892550" cy="3030220"/>
+                    </a:xfrm>
+                    <a:prstGeom prst="rect">
+                      <a:avLst/>
+                    </a:prstGeom>
+                  </pic:spPr>
+                </pic:pic>
+              </a:graphicData>
+            </a:graphic>
+          </wp:inline>
+        </w:drawing>
+      </w:r>
+    </w:p>
+    <w:p>
+      <w:pPr>
+        <w:jc w:val="both"/>
+      </w:pPr>
+      <w:r>
+        <w:t>T</w:t>
+      </w:r>
+      <w:r>
+        <w:t xml:space="preserve">he gear can only be picked up if Ethan is within the gear’s hitbox, it can be dropped from anywhere and if Ethan is within </w:t>
+      </w:r>
+      <w:r>
+        <w:t>a hitbox created, he will place the gear onto the gondola where it is parented to the gondola and moves with it.</w:t>
+      </w:r>
+    </w:p>
+    <w:p>
+      <w:r>
+        <w:br w:type="page"/>
+      </w:r>
+      <w:r>
+        <w:lastRenderedPageBreak/>
+        <w:t xml:space="preserve">The elevator now only starts to move once the player has gotten on to it. The gun has been changed so that instead of moving the entire object </w:t>
+      </w:r>
+      <w:r>
+        <w:t xml:space="preserve">in 2 dimensions, the barrel moves up and down and the rest move left and right, thus preventing a diagonal rotation. </w:t>
+      </w:r>
+      <w:r>
+        <w:t>Furthermore,</w:t>
+      </w:r>
+      <w:r>
+        <w:t xml:space="preserve"> a restriction has been put onto the barrel’s x rotation so that it can only aim in a </w:t>
+      </w:r>
+      <w:proofErr w:type="gramStart"/>
+      <w:r>
+        <w:t>20 degree</w:t>
+      </w:r>
+      <w:proofErr w:type="gramEnd"/>
+      <w:r>
+        <w:t xml:space="preserve"> angle, preventing it from rotating too far up or down.</w:t>
+      </w:r>
+    </w:p>
+    <w:p>
+      <w:pPr>
+        <w:jc w:val="both"/>
+      </w:pPr>
+      <w:r>
+        <w:rPr>
+          <w:noProof/>
+        </w:rPr>
+        <w:drawing>
+          <wp:inline distT="0" distB="0" distL="0" distR="0" wp14:anchorId="04C6662E" wp14:editId="65DBC138">
+            <wp:extent cx="3289300" cy="1614868"/>
+            <wp:effectExtent l="0" t="0" r="6350" b="4445"/>
+            <wp:docPr id="7" name="Picture 7"/>
+            <wp:cNvGraphicFramePr>
+              <a:graphicFrameLocks xmlns:a="http://schemas.openxmlformats.org/drawingml/2006/main" noChangeAspect="1"/>
+            </wp:cNvGraphicFramePr>
+            <a:graphic xmlns:a="http://schemas.openxmlformats.org/drawingml/2006/main">
+              <a:graphicData uri="http://schemas.openxmlformats.org/drawingml/2006/picture">
+                <pic:pic xmlns:pic="http://schemas.openxmlformats.org/drawingml/2006/picture">
+                  <pic:nvPicPr>
+                    <pic:cNvPr id="1" name=""/>
+                    <pic:cNvPicPr/>
+                  </pic:nvPicPr>
+                  <pic:blipFill>
+                    <a:blip r:embed="rId19"/>
+                    <a:stretch>
+                      <a:fillRect/>
+                    </a:stretch>
+                  </pic:blipFill>
+                  <pic:spPr>
+                    <a:xfrm>
+                      <a:off x="0" y="0"/>
+                      <a:ext cx="3312849" cy="1626429"/>
+                    </a:xfrm>
+                    <a:prstGeom prst="rect">
+                      <a:avLst/>
+                    </a:prstGeom>
+                  </pic:spPr>
+                </pic:pic>
+              </a:graphicData>
+            </a:graphic>
+          </wp:inline>
+        </w:drawing>
+      </w:r>
+    </w:p>
+    <w:p>
+      <w:pPr>
+        <w:jc w:val="both"/>
+      </w:pPr>
+    </w:p>
+    <w:p>
+      <w:pPr>
+        <w:jc w:val="both"/>
+      </w:pPr>
+      <w:r>
+        <w:t>The animation of the gondola has been changed so that the gondola now animates when the gear is placed, and Ethan is within the trigger’s hitbox. It travels to the middle of the bridge where it stops. It will only remove the blockage and carry on once the gondola has stopped and Ethan has jumped.</w:t>
+      </w:r>
+    </w:p>
+    <w:p>
+      <w:pPr>
+        <w:jc w:val="both"/>
+      </w:pPr>
       <w:bookmarkStart w:id="1" w:name="_GoBack"/>
       <w:bookmarkEnd w:id="1"/>
-      <w:r>
-        <w:t>than will be able to pickup the gear from one area and if he is in the placement area, he will be able to place the gear into the gondola.</w:t>
-      </w:r>
-    </w:p>
-    <w:p>
-      <w:pPr>
-        <w:jc w:val="both"/>
-      </w:pPr>
-    </w:p>
-    <w:p>
-      <w:pPr>
-        <w:jc w:val="both"/>
-      </w:pPr>
-      <w:r>
-        <w:t xml:space="preserve">To solve </w:t>
-      </w:r>
-      <w:r>
-        <w:t>occlusion,</w:t>
-      </w:r>
-      <w:r>
-        <w:t xml:space="preserve"> I </w:t>
-      </w:r>
-      <w:r>
-        <w:t>will be adding a script that prevents this from happening by making sure that the position of the camera doesn’t surpass and objects collider</w:t>
-      </w:r>
     </w:p>
     <w:sectPr>
       <w:pgSz w:w="11906" w:h="16838"/>

</xml_diff>

<commit_message>
documentation, tweaks and readme
</commit_message>
<xml_diff>
--- a/Dev Documentation.docx
+++ b/Dev Documentation.docx
@@ -241,15 +241,7 @@
         <w:t>A few problems have arisen</w:t>
       </w:r>
       <w:r>
-        <w:t xml:space="preserve"> when trying to achieve this, one of these problems is that the character can often get stuck in animations. This is likely </w:t>
-      </w:r>
-      <w:proofErr w:type="gramStart"/>
-      <w:r>
-        <w:t>due to the fact that</w:t>
-      </w:r>
-      <w:proofErr w:type="gramEnd"/>
-      <w:r>
-        <w:t xml:space="preserve"> the character can only exit the animation from a single point. For example, if the character is running left, he must go through the walking animation before he can go into the idle state. To fix this problem, more transitions will be needed to compensate for this.</w:t>
+        <w:t xml:space="preserve"> when trying to achieve this, one of these problems is that the character can often get stuck in animations. This is likely due to the fact that the character can only exit the animation from a single point. For example, if the character is running left, he must go through the walking animation before he can go into the idle state. To fix this problem, more transitions will be needed to compensate for this.</w:t>
       </w:r>
     </w:p>
     <w:p>
@@ -933,11 +925,9 @@
       <w:r>
         <w:t xml:space="preserve"> a restriction has been put onto the barrel’s x rotation so that it can only aim in a </w:t>
       </w:r>
-      <w:proofErr w:type="gramStart"/>
-      <w:r>
-        <w:t>20 degree</w:t>
-      </w:r>
-      <w:proofErr w:type="gramEnd"/>
+      <w:r>
+        <w:t>20-degree</w:t>
+      </w:r>
       <w:r>
         <w:t xml:space="preserve"> angle, preventing it from rotating too far up or down.</w:t>
       </w:r>
@@ -1004,8 +994,283 @@
       <w:pPr>
         <w:jc w:val="both"/>
       </w:pPr>
+    </w:p>
+    <w:p>
+      <w:pPr>
+        <w:jc w:val="both"/>
+      </w:pPr>
+      <w:r>
+        <w:t>I have made a basic ship like object composed of 18 smaller cubes. They have been scripted to only appear when the user is halfway across the bridge. Once they have appeared, the ship then lands on the ground to be shot at by the gun. The plan is that when the player shoots at each of the individual blocks in the ship with the lightning they will be destroyed and disappear.</w:t>
+      </w:r>
+    </w:p>
+    <w:p>
+      <w:r>
+        <w:rPr>
+          <w:noProof/>
+        </w:rPr>
+        <w:drawing>
+          <wp:inline distT="0" distB="0" distL="0" distR="0" wp14:anchorId="3D68E211" wp14:editId="58D29954">
+            <wp:extent cx="4330700" cy="2444595"/>
+            <wp:effectExtent l="0" t="0" r="0" b="0"/>
+            <wp:docPr id="11" name="Picture 11"/>
+            <wp:cNvGraphicFramePr>
+              <a:graphicFrameLocks xmlns:a="http://schemas.openxmlformats.org/drawingml/2006/main" noChangeAspect="1"/>
+            </wp:cNvGraphicFramePr>
+            <a:graphic xmlns:a="http://schemas.openxmlformats.org/drawingml/2006/main">
+              <a:graphicData uri="http://schemas.openxmlformats.org/drawingml/2006/picture">
+                <pic:pic xmlns:pic="http://schemas.openxmlformats.org/drawingml/2006/picture">
+                  <pic:nvPicPr>
+                    <pic:cNvPr id="1" name=""/>
+                    <pic:cNvPicPr/>
+                  </pic:nvPicPr>
+                  <pic:blipFill>
+                    <a:blip r:embed="rId20"/>
+                    <a:stretch>
+                      <a:fillRect/>
+                    </a:stretch>
+                  </pic:blipFill>
+                  <pic:spPr>
+                    <a:xfrm>
+                      <a:off x="0" y="0"/>
+                      <a:ext cx="4336806" cy="2448042"/>
+                    </a:xfrm>
+                    <a:prstGeom prst="rect">
+                      <a:avLst/>
+                    </a:prstGeom>
+                  </pic:spPr>
+                </pic:pic>
+              </a:graphicData>
+            </a:graphic>
+          </wp:inline>
+        </w:drawing>
+      </w:r>
+      <w:r>
+        <w:br w:type="page"/>
+      </w:r>
+    </w:p>
+    <w:p>
+      <w:pPr>
+        <w:jc w:val="both"/>
+      </w:pPr>
+      <w:r>
+        <w:lastRenderedPageBreak/>
+        <w:t xml:space="preserve">I have been working on the particle systems for the scenario. The first step was to create the systems I wanted. I chose to have </w:t>
+      </w:r>
+      <w:r>
+        <w:t>3</w:t>
+      </w:r>
+      <w:r>
+        <w:t xml:space="preserve"> in total for the gun firing: the charge, the lightning</w:t>
+      </w:r>
+      <w:r>
+        <w:t xml:space="preserve"> and </w:t>
+      </w:r>
+      <w:r>
+        <w:t>the cooling effect, each pictured below respectively.</w:t>
+      </w:r>
+    </w:p>
+    <w:p>
+      <w:pPr>
+        <w:jc w:val="both"/>
+      </w:pPr>
+      <w:r>
+        <w:rPr>
+          <w:noProof/>
+        </w:rPr>
+        <w:drawing>
+          <wp:inline distT="0" distB="0" distL="0" distR="0" wp14:anchorId="2977DF12" wp14:editId="492E61CA">
+            <wp:extent cx="4258157" cy="835025"/>
+            <wp:effectExtent l="0" t="0" r="9525" b="3175"/>
+            <wp:docPr id="8" name="Picture 8"/>
+            <wp:cNvGraphicFramePr>
+              <a:graphicFrameLocks xmlns:a="http://schemas.openxmlformats.org/drawingml/2006/main" noChangeAspect="1"/>
+            </wp:cNvGraphicFramePr>
+            <a:graphic xmlns:a="http://schemas.openxmlformats.org/drawingml/2006/main">
+              <a:graphicData uri="http://schemas.openxmlformats.org/drawingml/2006/picture">
+                <pic:pic xmlns:pic="http://schemas.openxmlformats.org/drawingml/2006/picture">
+                  <pic:nvPicPr>
+                    <pic:cNvPr id="1" name=""/>
+                    <pic:cNvPicPr/>
+                  </pic:nvPicPr>
+                  <pic:blipFill>
+                    <a:blip r:embed="rId21"/>
+                    <a:stretch>
+                      <a:fillRect/>
+                    </a:stretch>
+                  </pic:blipFill>
+                  <pic:spPr>
+                    <a:xfrm>
+                      <a:off x="0" y="0"/>
+                      <a:ext cx="4431093" cy="868938"/>
+                    </a:xfrm>
+                    <a:prstGeom prst="rect">
+                      <a:avLst/>
+                    </a:prstGeom>
+                  </pic:spPr>
+                </pic:pic>
+              </a:graphicData>
+            </a:graphic>
+          </wp:inline>
+        </w:drawing>
+      </w:r>
+      <w:r>
+        <w:rPr>
+          <w:noProof/>
+        </w:rPr>
+        <w:drawing>
+          <wp:inline distT="0" distB="0" distL="0" distR="0" wp14:anchorId="2D9D1B74" wp14:editId="06CBED4B">
+            <wp:extent cx="2554818" cy="1803400"/>
+            <wp:effectExtent l="0" t="0" r="0" b="6350"/>
+            <wp:docPr id="9" name="Picture 9"/>
+            <wp:cNvGraphicFramePr>
+              <a:graphicFrameLocks xmlns:a="http://schemas.openxmlformats.org/drawingml/2006/main" noChangeAspect="1"/>
+            </wp:cNvGraphicFramePr>
+            <a:graphic xmlns:a="http://schemas.openxmlformats.org/drawingml/2006/main">
+              <a:graphicData uri="http://schemas.openxmlformats.org/drawingml/2006/picture">
+                <pic:pic xmlns:pic="http://schemas.openxmlformats.org/drawingml/2006/picture">
+                  <pic:nvPicPr>
+                    <pic:cNvPr id="1" name=""/>
+                    <pic:cNvPicPr/>
+                  </pic:nvPicPr>
+                  <pic:blipFill>
+                    <a:blip r:embed="rId22"/>
+                    <a:stretch>
+                      <a:fillRect/>
+                    </a:stretch>
+                  </pic:blipFill>
+                  <pic:spPr>
+                    <a:xfrm>
+                      <a:off x="0" y="0"/>
+                      <a:ext cx="2570233" cy="1814281"/>
+                    </a:xfrm>
+                    <a:prstGeom prst="rect">
+                      <a:avLst/>
+                    </a:prstGeom>
+                  </pic:spPr>
+                </pic:pic>
+              </a:graphicData>
+            </a:graphic>
+          </wp:inline>
+        </w:drawing>
+      </w:r>
+      <w:r>
+        <w:rPr>
+          <w:noProof/>
+        </w:rPr>
+        <w:drawing>
+          <wp:inline distT="0" distB="0" distL="0" distR="0" wp14:anchorId="49FC9735" wp14:editId="6A136AF5">
+            <wp:extent cx="1347594" cy="1809750"/>
+            <wp:effectExtent l="0" t="0" r="5080" b="0"/>
+            <wp:docPr id="10" name="Picture 10"/>
+            <wp:cNvGraphicFramePr>
+              <a:graphicFrameLocks xmlns:a="http://schemas.openxmlformats.org/drawingml/2006/main" noChangeAspect="1"/>
+            </wp:cNvGraphicFramePr>
+            <a:graphic xmlns:a="http://schemas.openxmlformats.org/drawingml/2006/main">
+              <a:graphicData uri="http://schemas.openxmlformats.org/drawingml/2006/picture">
+                <pic:pic xmlns:pic="http://schemas.openxmlformats.org/drawingml/2006/picture">
+                  <pic:nvPicPr>
+                    <pic:cNvPr id="1" name=""/>
+                    <pic:cNvPicPr/>
+                  </pic:nvPicPr>
+                  <pic:blipFill>
+                    <a:blip r:embed="rId23"/>
+                    <a:stretch>
+                      <a:fillRect/>
+                    </a:stretch>
+                  </pic:blipFill>
+                  <pic:spPr>
+                    <a:xfrm>
+                      <a:off x="0" y="0"/>
+                      <a:ext cx="1380335" cy="1853720"/>
+                    </a:xfrm>
+                    <a:prstGeom prst="rect">
+                      <a:avLst/>
+                    </a:prstGeom>
+                  </pic:spPr>
+                </pic:pic>
+              </a:graphicData>
+            </a:graphic>
+          </wp:inline>
+        </w:drawing>
+      </w:r>
+    </w:p>
+    <w:p>
+      <w:pPr>
+        <w:jc w:val="both"/>
+      </w:pPr>
+      <w:r>
+        <w:t xml:space="preserve">These four particle systems operate so that when the user presses and holds the f key the gun charges, when f is released the lightning is fired and the cooling takes place and if the </w:t>
+      </w:r>
+      <w:r>
+        <w:t>lightning hits a section of the ship, it is destroye</w:t>
+      </w:r>
+      <w:r>
+        <w:t>d</w:t>
+      </w:r>
+      <w:r>
+        <w:t>.</w:t>
+      </w:r>
+    </w:p>
+    <w:p>
+      <w:pPr>
+        <w:jc w:val="both"/>
+      </w:pPr>
+      <w:r>
+        <w:rPr>
+          <w:noProof/>
+        </w:rPr>
+        <w:drawing>
+          <wp:inline distT="0" distB="0" distL="0" distR="0" wp14:anchorId="03A87589" wp14:editId="307504D7">
+            <wp:extent cx="3777793" cy="2368550"/>
+            <wp:effectExtent l="0" t="0" r="0" b="0"/>
+            <wp:docPr id="12" name="Picture 12"/>
+            <wp:cNvGraphicFramePr>
+              <a:graphicFrameLocks xmlns:a="http://schemas.openxmlformats.org/drawingml/2006/main" noChangeAspect="1"/>
+            </wp:cNvGraphicFramePr>
+            <a:graphic xmlns:a="http://schemas.openxmlformats.org/drawingml/2006/main">
+              <a:graphicData uri="http://schemas.openxmlformats.org/drawingml/2006/picture">
+                <pic:pic xmlns:pic="http://schemas.openxmlformats.org/drawingml/2006/picture">
+                  <pic:nvPicPr>
+                    <pic:cNvPr id="1" name=""/>
+                    <pic:cNvPicPr/>
+                  </pic:nvPicPr>
+                  <pic:blipFill>
+                    <a:blip r:embed="rId24"/>
+                    <a:stretch>
+                      <a:fillRect/>
+                    </a:stretch>
+                  </pic:blipFill>
+                  <pic:spPr>
+                    <a:xfrm>
+                      <a:off x="0" y="0"/>
+                      <a:ext cx="3789100" cy="2375639"/>
+                    </a:xfrm>
+                    <a:prstGeom prst="rect">
+                      <a:avLst/>
+                    </a:prstGeom>
+                  </pic:spPr>
+                </pic:pic>
+              </a:graphicData>
+            </a:graphic>
+          </wp:inline>
+        </w:drawing>
+      </w:r>
+    </w:p>
+    <w:p>
+      <w:pPr>
+        <w:jc w:val="both"/>
+      </w:pPr>
+      <w:r>
+        <w:t xml:space="preserve">To further improve upon this, I could improve the look of the lightning </w:t>
+      </w:r>
+      <w:r>
+        <w:t>and</w:t>
+      </w:r>
       <w:bookmarkStart w:id="1" w:name="_GoBack"/>
       <w:bookmarkEnd w:id="1"/>
+      <w:r>
+        <w:t xml:space="preserve"> add a particle effect that occurs when a block is destroyed. However, I don’t think that I will be able to achieve these within the remaining time span.</w:t>
+      </w:r>
     </w:p>
     <w:sectPr>
       <w:pgSz w:w="11906" w:h="16838"/>

</xml_diff>